<commit_message>
add 3d tools resources and update document
</commit_message>
<xml_diff>
--- a/tools/3DTools/doc/模型编辑软件使用说明.docx
+++ b/tools/3DTools/doc/模型编辑软件使用说明.docx
@@ -116,8 +116,6 @@
       </w:r>
     </w:p>
     <w:p>
-      <w:bookmarkStart w:id="1" w:name="_GoBack"/>
-      <w:bookmarkEnd w:id="1"/>
       <w:r>
         <w:rPr>
           <w:rFonts w:hint="eastAsia"/>
@@ -131,10 +129,10 @@
           <w:noProof/>
         </w:rPr>
         <w:drawing>
-          <wp:inline distT="0" distB="0" distL="0" distR="0" wp14:anchorId="16AD6467" wp14:editId="0EAD1DE4">
-            <wp:extent cx="3629025" cy="1104900"/>
-            <wp:effectExtent l="0" t="0" r="9525" b="0"/>
-            <wp:docPr id="20" name="图片 20"/>
+          <wp:inline distT="0" distB="0" distL="0" distR="0" wp14:anchorId="479B5138" wp14:editId="6C96920B">
+            <wp:extent cx="2594758" cy="646987"/>
+            <wp:effectExtent l="0" t="0" r="0" b="1270"/>
+            <wp:docPr id="21" name="图片 21"/>
             <wp:cNvGraphicFramePr>
               <a:graphicFrameLocks xmlns:a="http://schemas.openxmlformats.org/drawingml/2006/main" noChangeAspect="1"/>
             </wp:cNvGraphicFramePr>
@@ -154,7 +152,7 @@
                   <pic:spPr>
                     <a:xfrm>
                       <a:off x="0" y="0"/>
-                      <a:ext cx="3629025" cy="1104900"/>
+                      <a:ext cx="2601514" cy="648672"/>
                     </a:xfrm>
                     <a:prstGeom prst="rect">
                       <a:avLst/>
@@ -190,72 +188,39 @@
         <w:rPr>
           <w:rFonts w:hint="eastAsia"/>
         </w:rPr>
-        <w:t>我们按照提示，指向</w:t>
-      </w:r>
-      <w:r>
-        <w:t>samples\</w:t>
-      </w:r>
-      <w:proofErr w:type="spellStart"/>
-      <w:r>
-        <w:t>Cpp</w:t>
-      </w:r>
-      <w:proofErr w:type="spellEnd"/>
-      <w:r>
-        <w:t>\</w:t>
-      </w:r>
-      <w:proofErr w:type="spellStart"/>
-      <w:r>
-        <w:t>EngineDemo</w:t>
-      </w:r>
-      <w:proofErr w:type="spellEnd"/>
-      <w:r>
-        <w:t>\Resources\3d</w:t>
-      </w:r>
-      <w:r>
-        <w:rPr>
-          <w:rFonts w:hint="eastAsia"/>
-        </w:rPr>
-        <w:t>，这么指定是因为目前工具需要载入一些公用美术资源</w:t>
-      </w:r>
-      <w:r>
-        <w:rPr>
-          <w:rFonts w:hint="eastAsia"/>
-        </w:rPr>
-        <w:t>（灯光模型</w:t>
-      </w:r>
-      <w:proofErr w:type="gramStart"/>
-      <w:r>
-        <w:rPr>
-          <w:rFonts w:hint="eastAsia"/>
-        </w:rPr>
-        <w:t>型</w:t>
-      </w:r>
-      <w:proofErr w:type="gramEnd"/>
-      <w:r>
-        <w:rPr>
-          <w:rFonts w:hint="eastAsia"/>
-        </w:rPr>
-        <w:t>，骨骼模型等）</w:t>
-      </w:r>
-      <w:r>
-        <w:rPr>
-          <w:rFonts w:hint="eastAsia"/>
-        </w:rPr>
-        <w:t>，直接指定到</w:t>
-      </w:r>
-      <w:proofErr w:type="spellStart"/>
-      <w:r>
-        <w:rPr>
-          <w:rFonts w:hint="eastAsia"/>
-        </w:rPr>
-        <w:t>EngineDemo</w:t>
-      </w:r>
-      <w:proofErr w:type="spellEnd"/>
-      <w:r>
-        <w:rPr>
-          <w:rFonts w:hint="eastAsia"/>
-        </w:rPr>
-        <w:t>中会避免自己配制的麻烦。</w:t>
+        <w:t>我们</w:t>
+      </w:r>
+      <w:r>
+        <w:rPr>
+          <w:rFonts w:hint="eastAsia"/>
+        </w:rPr>
+        <w:t>指向</w:t>
+      </w:r>
+      <w:r>
+        <w:rPr>
+          <w:rFonts w:hint="eastAsia"/>
+        </w:rPr>
+        <w:t>3DTools</w:t>
+      </w:r>
+      <w:bookmarkStart w:id="1" w:name="_GoBack"/>
+      <w:bookmarkEnd w:id="1"/>
+      <w:r>
+        <w:rPr>
+          <w:rFonts w:hint="eastAsia"/>
+        </w:rPr>
+        <w:t>目录下的</w:t>
+      </w:r>
+      <w:r>
+        <w:rPr>
+          <w:rFonts w:hint="eastAsia"/>
+        </w:rPr>
+        <w:t>Resources</w:t>
+      </w:r>
+      <w:r>
+        <w:rPr>
+          <w:rFonts w:hint="eastAsia"/>
+        </w:rPr>
+        <w:t>文件夹。</w:t>
       </w:r>
     </w:p>
     <w:p>
@@ -5716,7 +5681,7 @@
         <v:path o:extrusionok="f" gradientshapeok="t" o:connecttype="rect"/>
         <o:lock v:ext="edit" aspectratio="t"/>
       </v:shapetype>
-      <v:shape id="_x0000_i1029" type="#_x0000_t75" style="width:18.25pt;height:14.95pt;visibility:visible;mso-wrap-style:square" o:bullet="t">
+      <v:shape id="_x0000_i1027" type="#_x0000_t75" style="width:18.25pt;height:14.95pt;visibility:visible;mso-wrap-style:square" o:bullet="t">
         <v:imagedata r:id="rId1" o:title=""/>
       </v:shape>
     </w:pict>
@@ -8175,7 +8140,7 @@
 </file>
 
 <file path=customXml/itemProps1.xml><?xml version="1.0" encoding="utf-8"?>
-<ds:datastoreItem xmlns:ds="http://schemas.openxmlformats.org/officeDocument/2006/customXml" ds:itemID="{C6D8B881-DCF8-4BA1-8C5A-CA3BD5FD234C}">
+<ds:datastoreItem xmlns:ds="http://schemas.openxmlformats.org/officeDocument/2006/customXml" ds:itemID="{EB2089EE-8C27-424F-B0FD-3B197C169664}">
   <ds:schemaRefs>
     <ds:schemaRef ds:uri="http://schemas.openxmlformats.org/officeDocument/2006/bibliography"/>
   </ds:schemaRefs>

</xml_diff>